<commit_message>
test batch add files
</commit_message>
<xml_diff>
--- a/test.docx
+++ b/test.docx
@@ -39,7 +39,6 @@
     <w:p>
       <w:pPr>
         <w:rPr>
-          <w:rFonts w:hint="eastAsia"/>
           <w:sz w:val="84"/>
           <w:szCs w:val="84"/>
         </w:rPr>
@@ -72,25 +71,22 @@
     <w:p>
       <w:pPr>
         <w:rPr>
-          <w:rFonts w:hint="eastAsia"/>
-          <w:sz w:val="84"/>
-          <w:szCs w:val="84"/>
-        </w:rPr>
-      </w:pPr>
-    </w:p>
-    <w:p>
-      <w:pPr>
-        <w:rPr>
-          <w:rFonts w:hint="eastAsia"/>
-          <w:sz w:val="84"/>
-          <w:szCs w:val="84"/>
-        </w:rPr>
-      </w:pPr>
-    </w:p>
-    <w:p>
-      <w:pPr>
-        <w:rPr>
-          <w:rFonts w:hint="eastAsia"/>
+          <w:sz w:val="84"/>
+          <w:szCs w:val="84"/>
+        </w:rPr>
+      </w:pPr>
+    </w:p>
+    <w:p>
+      <w:pPr>
+        <w:rPr>
+          <w:sz w:val="84"/>
+          <w:szCs w:val="84"/>
+        </w:rPr>
+      </w:pPr>
+    </w:p>
+    <w:p>
+      <w:pPr>
+        <w:rPr>
           <w:sz w:val="84"/>
           <w:szCs w:val="84"/>
         </w:rPr>
@@ -134,6 +130,89 @@
           <w:szCs w:val="84"/>
         </w:rPr>
         <w:t>命令</w:t>
+      </w:r>
+    </w:p>
+    <w:p>
+      <w:pPr>
+        <w:rPr>
+          <w:sz w:val="84"/>
+          <w:szCs w:val="84"/>
+        </w:rPr>
+      </w:pPr>
+    </w:p>
+    <w:p>
+      <w:pPr>
+        <w:rPr>
+          <w:sz w:val="84"/>
+          <w:szCs w:val="84"/>
+        </w:rPr>
+      </w:pPr>
+      <w:r>
+        <w:rPr>
+          <w:rFonts w:hint="eastAsia"/>
+          <w:sz w:val="84"/>
+          <w:szCs w:val="84"/>
+        </w:rPr>
+        <w:t>201706281410</w:t>
+      </w:r>
+    </w:p>
+    <w:p>
+      <w:pPr>
+        <w:rPr>
+          <w:rFonts w:hint="eastAsia"/>
+          <w:sz w:val="84"/>
+          <w:szCs w:val="84"/>
+        </w:rPr>
+      </w:pPr>
+      <w:r>
+        <w:rPr>
+          <w:rFonts w:hint="eastAsia"/>
+          <w:sz w:val="84"/>
+          <w:szCs w:val="84"/>
+        </w:rPr>
+        <w:t>测试</w:t>
+      </w:r>
+      <w:r>
+        <w:rPr>
+          <w:rFonts w:hint="eastAsia"/>
+          <w:sz w:val="84"/>
+          <w:szCs w:val="84"/>
+        </w:rPr>
+        <w:t>stash</w:t>
+      </w:r>
+    </w:p>
+    <w:p>
+      <w:pPr>
+        <w:rPr>
+          <w:rFonts w:hint="eastAsia"/>
+          <w:sz w:val="84"/>
+          <w:szCs w:val="84"/>
+        </w:rPr>
+      </w:pPr>
+      <w:r>
+        <w:rPr>
+          <w:rFonts w:hint="eastAsia"/>
+          <w:sz w:val="84"/>
+          <w:szCs w:val="84"/>
+        </w:rPr>
+        <w:t>201706291009</w:t>
+      </w:r>
+    </w:p>
+    <w:p>
+      <w:pPr>
+        <w:rPr>
+          <w:sz w:val="84"/>
+          <w:szCs w:val="84"/>
+        </w:rPr>
+      </w:pPr>
+      <w:r>
+        <w:rPr>
+          <w:rFonts w:hint="eastAsia"/>
+          <w:sz w:val="84"/>
+          <w:szCs w:val="84"/>
+        </w:rPr>
+        <w:lastRenderedPageBreak/>
+        <w:t>测试批量提交</w:t>
       </w:r>
     </w:p>
     <w:sectPr>

</xml_diff>